<commit_message>
TS Kramam 7.4, TS Template files 08/04/2022
</commit_message>
<xml_diff>
--- a/TS-Kramam/TS-7.4/TS 7.4 Tamil Krama Paatam Corrections.docx
+++ b/TS-Kramam/TS-7.4/TS 7.4 Tamil Krama Paatam Corrections.docx
@@ -128,23 +128,7 @@
           <w:b/>
           <w:bCs/>
         </w:rPr>
-        <w:t>(</w:t>
-      </w:r>
-      <w:proofErr w:type="gramStart"/>
-      <w:r>
-        <w:rPr>
-          <w:b/>
-          <w:bCs/>
-        </w:rPr>
-        <w:t>ignore</w:t>
-      </w:r>
-      <w:proofErr w:type="gramEnd"/>
-      <w:r>
-        <w:rPr>
-          <w:b/>
-          <w:bCs/>
-        </w:rPr>
-        <w:t xml:space="preserve"> those which are already incorporated in your book’s version and date)</w:t>
+        <w:t>(ignore those which are already incorporated in your book’s version and date)</w:t>
       </w:r>
     </w:p>
     <w:tbl>
@@ -2293,7 +2277,6 @@
               </w:rPr>
               <w:t>…</w:t>
             </w:r>
-            <w:proofErr w:type="spellStart"/>
             <w:r>
               <w:rPr>
                 <w:rFonts w:ascii="BRH Devanagari Extra" w:hAnsi="BRH Devanagari Extra" w:cs="Latha"/>
@@ -2304,7 +2287,6 @@
               </w:rPr>
               <w:t>óè</w:t>
             </w:r>
-            <w:proofErr w:type="spellEnd"/>
             <w:r>
               <w:rPr>
                 <w:rFonts w:ascii="BRH Tamil Tab Extra" w:hAnsi="BRH Tamil Tab Extra" w:cs="Latha"/>
@@ -2406,7 +2388,6 @@
               </w:rPr>
               <w:t>சதுர்வி</w:t>
             </w:r>
-            <w:proofErr w:type="spellStart"/>
             <w:r>
               <w:rPr>
                 <w:rFonts w:ascii="BRH Devanagari Extra" w:hAnsi="BRH Devanagari Extra" w:cs="Latha"/>
@@ -2417,7 +2398,6 @@
               </w:rPr>
               <w:t>óè</w:t>
             </w:r>
-            <w:proofErr w:type="spellEnd"/>
             <w:r>
               <w:rPr>
                 <w:rFonts w:ascii="Latha" w:hAnsi="Latha" w:cs="Latha"/>
@@ -2552,7 +2532,6 @@
               </w:rPr>
               <w:t>…</w:t>
             </w:r>
-            <w:proofErr w:type="spellStart"/>
             <w:r>
               <w:rPr>
                 <w:rFonts w:ascii="BRH Devanagari Extra" w:hAnsi="BRH Devanagari Extra" w:cs="Latha"/>
@@ -2563,7 +2542,6 @@
               </w:rPr>
               <w:t>óè</w:t>
             </w:r>
-            <w:proofErr w:type="spellEnd"/>
             <w:r>
               <w:rPr>
                 <w:rFonts w:ascii="BRH Tamil Tab Extra" w:hAnsi="BRH Tamil Tab Extra" w:cs="Latha"/>
@@ -2674,7 +2652,6 @@
               </w:rPr>
               <w:t>சதுர்வி</w:t>
             </w:r>
-            <w:proofErr w:type="spellStart"/>
             <w:r>
               <w:rPr>
                 <w:rFonts w:ascii="BRH Devanagari Extra" w:hAnsi="BRH Devanagari Extra" w:cs="Latha"/>
@@ -2685,7 +2662,6 @@
               </w:rPr>
               <w:t>óè</w:t>
             </w:r>
-            <w:proofErr w:type="spellEnd"/>
             <w:r>
               <w:rPr>
                 <w:rFonts w:ascii="Latha" w:hAnsi="Latha" w:cs="Latha"/>
@@ -7166,7 +7142,6 @@
               </w:rPr>
               <w:t>ர்வி</w:t>
             </w:r>
-            <w:proofErr w:type="spellStart"/>
             <w:r>
               <w:rPr>
                 <w:rFonts w:ascii="BRH Devanagari Extra" w:hAnsi="BRH Devanagari Extra" w:cs="Latha"/>
@@ -7177,7 +7152,6 @@
               </w:rPr>
               <w:t>óè</w:t>
             </w:r>
-            <w:proofErr w:type="spellEnd"/>
             <w:r>
               <w:rPr>
                 <w:rFonts w:ascii="Latha" w:hAnsi="Latha" w:cs="Latha"/>
@@ -7288,7 +7262,6 @@
               </w:rPr>
               <w:t>…</w:t>
             </w:r>
-            <w:proofErr w:type="spellStart"/>
             <w:r>
               <w:rPr>
                 <w:rFonts w:ascii="BRH Devanagari Extra" w:hAnsi="BRH Devanagari Extra" w:cs="Latha"/>
@@ -7299,7 +7272,6 @@
               </w:rPr>
               <w:t>óè</w:t>
             </w:r>
-            <w:proofErr w:type="spellEnd"/>
             <w:r>
               <w:rPr>
                 <w:rFonts w:ascii="BRH Tamil Tab Extra" w:hAnsi="BRH Tamil Tab Extra" w:cs="Latha"/>
@@ -7412,7 +7384,6 @@
               </w:rPr>
               <w:t>ர்வி</w:t>
             </w:r>
-            <w:proofErr w:type="spellStart"/>
             <w:r>
               <w:rPr>
                 <w:rFonts w:ascii="BRH Devanagari Extra" w:hAnsi="BRH Devanagari Extra" w:cs="Latha"/>
@@ -7423,7 +7394,6 @@
               </w:rPr>
               <w:t>óè</w:t>
             </w:r>
-            <w:proofErr w:type="spellEnd"/>
             <w:r>
               <w:rPr>
                 <w:rFonts w:ascii="Latha" w:hAnsi="Latha" w:cs="Latha"/>
@@ -7534,7 +7504,6 @@
               </w:rPr>
               <w:t>…</w:t>
             </w:r>
-            <w:proofErr w:type="spellStart"/>
             <w:r>
               <w:rPr>
                 <w:rFonts w:ascii="BRH Devanagari Extra" w:hAnsi="BRH Devanagari Extra" w:cs="Latha"/>
@@ -7545,7 +7514,6 @@
               </w:rPr>
               <w:t>óè</w:t>
             </w:r>
-            <w:proofErr w:type="spellEnd"/>
             <w:r>
               <w:rPr>
                 <w:rFonts w:ascii="BRH Tamil Tab Extra" w:hAnsi="BRH Tamil Tab Extra" w:cs="Latha"/>
@@ -10166,27 +10134,6 @@
                 <w:rFonts w:ascii="Latha" w:hAnsi="Latha" w:cs="Latha"/>
                 <w:sz w:val="28"/>
                 <w:szCs w:val="28"/>
-                <w:highlight w:val="green"/>
-                <w:cs/>
-                <w:lang w:bidi="ta-IN"/>
-              </w:rPr>
-              <w:t>ங்</w:t>
-            </w:r>
-            <w:r>
-              <w:rPr>
-                <w:rFonts w:ascii="Latha" w:hAnsi="Latha" w:cs="Latha"/>
-                <w:sz w:val="28"/>
-                <w:szCs w:val="28"/>
-                <w:cs/>
-                <w:lang w:bidi="ta-IN"/>
-              </w:rPr>
-              <w:t>‍</w:t>
-            </w:r>
-            <w:r>
-              <w:rPr>
-                <w:rFonts w:ascii="Latha" w:hAnsi="Latha" w:cs="Latha"/>
-                <w:sz w:val="28"/>
-                <w:szCs w:val="28"/>
                 <w:lang w:bidi="ta-IN"/>
               </w:rPr>
               <w:t xml:space="preserve"> |</w:t>
@@ -19727,7 +19674,6 @@
               </w:rPr>
               <w:t>“</w:t>
             </w:r>
-            <w:proofErr w:type="spellStart"/>
             <w:r>
               <w:rPr>
                 <w:b/>
@@ -19735,7 +19681,6 @@
               </w:rPr>
               <w:t>manyate</w:t>
             </w:r>
-            <w:proofErr w:type="spellEnd"/>
             <w:r>
               <w:rPr>
                 <w:b/>
@@ -19803,7 +19748,6 @@
               </w:rPr>
               <w:t>“</w:t>
             </w:r>
-            <w:proofErr w:type="spellStart"/>
             <w:r>
               <w:rPr>
                 <w:b/>
@@ -19811,7 +19755,6 @@
               </w:rPr>
               <w:t>manyate</w:t>
             </w:r>
-            <w:proofErr w:type="spellEnd"/>
             <w:r>
               <w:rPr>
                 <w:b/>
@@ -19833,7 +19776,6 @@
               </w:rPr>
               <w:t>“</w:t>
             </w:r>
-            <w:proofErr w:type="spellStart"/>
             <w:r>
               <w:rPr>
                 <w:b/>
@@ -19862,7 +19804,6 @@
               </w:rPr>
               <w:t>a</w:t>
             </w:r>
-            <w:proofErr w:type="spellEnd"/>
             <w:r>
               <w:rPr>
                 <w:b/>
@@ -20663,7 +20604,6 @@
               </w:rPr>
               <w:t>…</w:t>
             </w:r>
-            <w:proofErr w:type="spellStart"/>
             <w:r>
               <w:rPr>
                 <w:rFonts w:ascii="BRH Devanagari Extra" w:hAnsi="BRH Devanagari Extra" w:cs="Latha"/>
@@ -20674,7 +20614,6 @@
               </w:rPr>
               <w:t>óè</w:t>
             </w:r>
-            <w:proofErr w:type="spellEnd"/>
             <w:r>
               <w:rPr>
                 <w:rFonts w:ascii="BRH Tamil Tab Extra" w:hAnsi="BRH Tamil Tab Extra" w:cs="Latha"/>
@@ -20791,7 +20730,6 @@
               </w:rPr>
               <w:t>ஸ</w:t>
             </w:r>
-            <w:proofErr w:type="spellStart"/>
             <w:r>
               <w:rPr>
                 <w:rFonts w:ascii="BRH Devanagari Extra" w:hAnsi="BRH Devanagari Extra" w:cs="Latha"/>
@@ -20802,7 +20740,6 @@
               </w:rPr>
               <w:t>óè</w:t>
             </w:r>
-            <w:proofErr w:type="spellEnd"/>
             <w:r>
               <w:rPr>
                 <w:rFonts w:ascii="Latha" w:hAnsi="Latha" w:cs="Latha"/>
@@ -20878,7 +20815,6 @@
               </w:rPr>
               <w:t>…</w:t>
             </w:r>
-            <w:proofErr w:type="spellStart"/>
             <w:r>
               <w:rPr>
                 <w:rFonts w:ascii="BRH Devanagari Extra" w:hAnsi="BRH Devanagari Extra" w:cs="Latha"/>
@@ -20889,7 +20825,6 @@
               </w:rPr>
               <w:t>óè</w:t>
             </w:r>
-            <w:proofErr w:type="spellEnd"/>
             <w:r>
               <w:rPr>
                 <w:rFonts w:ascii="BRH Tamil Tab Extra" w:hAnsi="BRH Tamil Tab Extra" w:cs="Latha"/>
@@ -20996,7 +20931,6 @@
               </w:rPr>
               <w:t>த</w:t>
             </w:r>
-            <w:proofErr w:type="spellStart"/>
             <w:r>
               <w:rPr>
                 <w:rFonts w:ascii="BRH Devanagari Extra" w:hAnsi="BRH Devanagari Extra" w:cs="Latha"/>
@@ -21007,7 +20941,6 @@
               </w:rPr>
               <w:t>óè</w:t>
             </w:r>
-            <w:proofErr w:type="spellEnd"/>
             <w:r>
               <w:rPr>
                 <w:rFonts w:ascii="Latha" w:hAnsi="Latha" w:cs="Latha"/>

</xml_diff>